<commit_message>
New results and scripts
</commit_message>
<xml_diff>
--- a/Results_and_scripts_ps/chamberdata/summary.docx
+++ b/Results_and_scripts_ps/chamberdata/summary.docx
@@ -10,12 +10,32 @@
           <w:numId w:val="0"/>
         </w:numPr>
         <w:ind w:left="432" w:hanging="432"/>
-      </w:pPr>
-      <w:r>
-        <w:t>Modelling chamber experiments</w:t>
-      </w:r>
-    </w:p>
-    <w:p/>
+        <w:rPr>
+          <w:lang w:val="en-US"/>
+        </w:rPr>
+      </w:pPr>
+      <w:r>
+        <w:rPr>
+          <w:lang w:val="en-US"/>
+        </w:rPr>
+        <w:t>Mode</w:t>
+      </w:r>
+      <w:bookmarkStart w:id="0" w:name="_GoBack"/>
+      <w:bookmarkEnd w:id="0"/>
+      <w:r>
+        <w:rPr>
+          <w:lang w:val="en-US"/>
+        </w:rPr>
+        <w:t>ling chamber experiments</w:t>
+      </w:r>
+    </w:p>
+    <w:p>
+      <w:pPr>
+        <w:rPr>
+          <w:lang w:val="en-US"/>
+        </w:rPr>
+      </w:pPr>
+    </w:p>
     <w:p>
       <w:pPr>
         <w:jc w:val="both"/>
@@ -23,11 +43,19 @@
           <w:lang w:val="en-US"/>
         </w:rPr>
       </w:pPr>
-      <w:r>
-        <w:rPr>
-          <w:lang w:val="en-US"/>
-        </w:rPr>
-        <w:t>Mentel et al</w:t>
+      <w:proofErr w:type="spellStart"/>
+      <w:r>
+        <w:rPr>
+          <w:lang w:val="en-US"/>
+        </w:rPr>
+        <w:t>Mentel</w:t>
+      </w:r>
+      <w:proofErr w:type="spellEnd"/>
+      <w:r>
+        <w:rPr>
+          <w:lang w:val="en-US"/>
+        </w:rPr>
+        <w:t xml:space="preserve"> et al</w:t>
       </w:r>
       <w:r>
         <w:rPr>
@@ -71,7 +99,35 @@
         <w:rPr>
           <w:lang w:val="en-US"/>
         </w:rPr>
-        <w:t xml:space="preserve">The condensing vapor may be produced by the reaction between the monoterpene from vegetation and OH-radicals or by the reaction between monoterpene and ozone – or by both reactions.  The goal of this study is to find out </w:t>
+        <w:t xml:space="preserve">The condensing vapor may be produced by the reaction between the </w:t>
+      </w:r>
+      <w:proofErr w:type="spellStart"/>
+      <w:r>
+        <w:rPr>
+          <w:lang w:val="en-US"/>
+        </w:rPr>
+        <w:t>monoterpene</w:t>
+      </w:r>
+      <w:proofErr w:type="spellEnd"/>
+      <w:r>
+        <w:rPr>
+          <w:lang w:val="en-US"/>
+        </w:rPr>
+        <w:t xml:space="preserve"> from vegetation and OH-radicals or by the reaction between </w:t>
+      </w:r>
+      <w:proofErr w:type="spellStart"/>
+      <w:r>
+        <w:rPr>
+          <w:lang w:val="en-US"/>
+        </w:rPr>
+        <w:t>monoterpene</w:t>
+      </w:r>
+      <w:proofErr w:type="spellEnd"/>
+      <w:r>
+        <w:rPr>
+          <w:lang w:val="en-US"/>
+        </w:rPr>
+        <w:t xml:space="preserve"> and ozone – or by both reactions.  The goal of this study is to find out </w:t>
       </w:r>
       <w:r>
         <w:rPr>
@@ -95,7 +151,19 @@
         <w:rPr>
           <w:lang w:val="en-US"/>
         </w:rPr>
-        <w:t xml:space="preserve"> (alfa)</w:t>
+        <w:t xml:space="preserve"> with OH</w:t>
+      </w:r>
+      <w:r>
+        <w:rPr>
+          <w:lang w:val="en-US"/>
+        </w:rPr>
+        <w:t xml:space="preserve"> (alph</w:t>
+      </w:r>
+      <w:r>
+        <w:rPr>
+          <w:lang w:val="en-US"/>
+        </w:rPr>
+        <w:t>a)</w:t>
       </w:r>
       <w:r>
         <w:rPr>
@@ -125,7 +193,13 @@
         <w:rPr>
           <w:lang w:val="en-US"/>
         </w:rPr>
-        <w:t>alfa could be kept constant while varying gamma if needed. Another goal of the study was to determine whether the condensing vapor was produced solely by OH-reaction or if also the ozone-reaction was needed to explain the experimental results.</w:t>
+        <w:t>alpha</w:t>
+      </w:r>
+      <w:r>
+        <w:rPr>
+          <w:lang w:val="en-US"/>
+        </w:rPr>
+        <w:t xml:space="preserve"> could be kept constant while varying gamma if needed. Another goal of the study was to determine whether the condensing vapor was produced solely by OH-reaction or if also the ozone-reaction was needed to explain the experimental results.</w:t>
       </w:r>
     </w:p>
     <w:p>
@@ -153,11 +227,54 @@
         <w:rPr>
           <w:lang w:val="en-US"/>
         </w:rPr>
-        <w:t>An example of a particle distribution that was produced in the experiments is below:</w:t>
-      </w:r>
-    </w:p>
-    <w:p>
-      <w:pPr>
+        <w:t>There is a</w:t>
+      </w:r>
+      <w:r>
+        <w:rPr>
+          <w:lang w:val="en-US"/>
+        </w:rPr>
+        <w:t>n example</w:t>
+      </w:r>
+      <w:r>
+        <w:rPr>
+          <w:lang w:val="en-US"/>
+        </w:rPr>
+        <w:t xml:space="preserve"> </w:t>
+      </w:r>
+      <w:r>
+        <w:rPr>
+          <w:lang w:val="en-US"/>
+        </w:rPr>
+        <w:t xml:space="preserve">of a particle distribution that was produced in the experiments </w:t>
+      </w:r>
+      <w:r>
+        <w:rPr>
+          <w:lang w:val="en-US"/>
+        </w:rPr>
+        <w:t>in figure</w:t>
+      </w:r>
+      <w:r>
+        <w:rPr>
+          <w:lang w:val="en-US"/>
+        </w:rPr>
+        <w:t xml:space="preserve"> 1</w:t>
+      </w:r>
+      <w:r>
+        <w:rPr>
+          <w:lang w:val="en-US"/>
+        </w:rPr>
+        <w:t xml:space="preserve"> below</w:t>
+      </w:r>
+      <w:r>
+        <w:rPr>
+          <w:lang w:val="en-US"/>
+        </w:rPr>
+        <w:t>. This particular experiment is used as reference in all the figures in this overview section.</w:t>
+      </w:r>
+    </w:p>
+    <w:p>
+      <w:pPr>
+        <w:keepNext/>
         <w:jc w:val="both"/>
         <w:rPr>
           <w:lang w:val="en-US"/>
@@ -169,7 +286,7 @@
           <w:lang w:eastAsia="fi-FI"/>
         </w:rPr>
         <w:drawing>
-          <wp:inline distT="0" distB="0" distL="0" distR="0" wp14:anchorId="5C93D187" wp14:editId="778EB519">
+          <wp:inline distT="0" distB="0" distL="0" distR="0" wp14:anchorId="665E1AB8" wp14:editId="4333E221">
             <wp:extent cx="6267382" cy="3438525"/>
             <wp:effectExtent l="0" t="0" r="635" b="0"/>
             <wp:docPr id="1" name="Picture 1"/>
@@ -214,6 +331,7 @@
     </w:p>
     <w:p>
       <w:pPr>
+        <w:pStyle w:val="Caption"/>
         <w:jc w:val="both"/>
         <w:rPr>
           <w:lang w:val="en-US"/>
@@ -223,7 +341,53 @@
         <w:rPr>
           <w:lang w:val="en-US"/>
         </w:rPr>
-        <w:t xml:space="preserve">Two nucleation events can be seen in the </w:t>
+        <w:t xml:space="preserve">Figure </w:t>
+      </w:r>
+      <w:r>
+        <w:fldChar w:fldCharType="begin"/>
+      </w:r>
+      <w:r>
+        <w:rPr>
+          <w:lang w:val="en-US"/>
+        </w:rPr>
+        <w:instrText xml:space="preserve"> SEQ Figure \* ARABIC </w:instrText>
+      </w:r>
+      <w:r>
+        <w:fldChar w:fldCharType="separate"/>
+      </w:r>
+      <w:r>
+        <w:rPr>
+          <w:noProof/>
+          <w:lang w:val="en-US"/>
+        </w:rPr>
+        <w:t>1</w:t>
+      </w:r>
+      <w:r>
+        <w:rPr>
+          <w:noProof/>
+        </w:rPr>
+        <w:fldChar w:fldCharType="end"/>
+      </w:r>
+    </w:p>
+    <w:p>
+      <w:pPr>
+        <w:jc w:val="both"/>
+        <w:rPr>
+          <w:lang w:val="en-US"/>
+        </w:rPr>
+      </w:pPr>
+      <w:r>
+        <w:rPr>
+          <w:lang w:val="en-US"/>
+        </w:rPr>
+        <w:lastRenderedPageBreak/>
+        <w:t>Two nu</w:t>
+      </w:r>
+      <w:r>
+        <w:rPr>
+          <w:lang w:val="en-US"/>
+        </w:rPr>
+        <w:t xml:space="preserve">cleation events can be seen in </w:t>
       </w:r>
       <w:r>
         <w:rPr>
@@ -235,14 +399,49 @@
         <w:rPr>
           <w:lang w:val="en-US"/>
         </w:rPr>
-        <w:t xml:space="preserve">: one quite short but strong beginning about 14:30 and a longer one beginning 16:00 and ending about 20:00, when UV-lamp in the reaction chamber was lit off. To </w:t>
-      </w:r>
-      <w:r>
-        <w:rPr>
-          <w:lang w:val="en-US"/>
-        </w:rPr>
-        <w:lastRenderedPageBreak/>
-        <w:t>reproduce these nucleation events in the simulation, several particle sources were defined.</w:t>
+        <w:t xml:space="preserve"> 1</w:t>
+      </w:r>
+      <w:r>
+        <w:rPr>
+          <w:lang w:val="en-US"/>
+        </w:rPr>
+        <w:t>: one quite short but strong beginning about 14:30 and a longer one beginning</w:t>
+      </w:r>
+      <w:r>
+        <w:rPr>
+          <w:lang w:val="en-US"/>
+        </w:rPr>
+        <w:t xml:space="preserve"> at</w:t>
+      </w:r>
+      <w:r>
+        <w:rPr>
+          <w:lang w:val="en-US"/>
+        </w:rPr>
+        <w:t xml:space="preserve"> 16:00 and ending </w:t>
+      </w:r>
+      <w:r>
+        <w:rPr>
+          <w:lang w:val="en-US"/>
+        </w:rPr>
+        <w:t>at about</w:t>
+      </w:r>
+      <w:r>
+        <w:rPr>
+          <w:lang w:val="en-US"/>
+        </w:rPr>
+        <w:t xml:space="preserve"> 20:00, when UV-lamp in the reaction chamber was</w:t>
+      </w:r>
+      <w:r>
+        <w:rPr>
+          <w:lang w:val="en-US"/>
+        </w:rPr>
+        <w:t xml:space="preserve"> switched</w:t>
+      </w:r>
+      <w:r>
+        <w:rPr>
+          <w:lang w:val="en-US"/>
+        </w:rPr>
+        <w:t xml:space="preserve"> off. To reproduce these nucleation events in the simulation, several particle sources were defined.</w:t>
       </w:r>
       <w:r>
         <w:rPr>
@@ -265,10 +464,8 @@
     </w:p>
     <w:p>
       <w:pPr>
+        <w:keepNext/>
         <w:jc w:val="both"/>
-        <w:rPr>
-          <w:lang w:val="en-US"/>
-        </w:rPr>
       </w:pPr>
       <w:r>
         <w:rPr>
@@ -276,7 +473,7 @@
           <w:lang w:eastAsia="fi-FI"/>
         </w:rPr>
         <w:drawing>
-          <wp:inline distT="0" distB="0" distL="0" distR="0" wp14:anchorId="25D289A6" wp14:editId="44F0EFA7">
+          <wp:inline distT="0" distB="0" distL="0" distR="0" wp14:anchorId="3876EB4C" wp14:editId="452D9E3F">
             <wp:extent cx="6172200" cy="3475495"/>
             <wp:effectExtent l="0" t="0" r="0" b="0"/>
             <wp:docPr id="2" name="Picture 2"/>
@@ -321,6 +518,7 @@
     </w:p>
     <w:p>
       <w:pPr>
+        <w:pStyle w:val="Caption"/>
         <w:jc w:val="both"/>
         <w:rPr>
           <w:lang w:val="en-US"/>
@@ -330,13 +528,32 @@
         <w:rPr>
           <w:lang w:val="en-US"/>
         </w:rPr>
-        <w:t xml:space="preserve">Figure shows that only few different values for nucleation rates are needed to produce </w:t>
-      </w:r>
-      <w:r>
-        <w:rPr>
-          <w:lang w:val="en-US"/>
-        </w:rPr>
-        <w:t xml:space="preserve">a distribution similar to the observed one. The nucleation rate is big in the beginning for the first nucleation event, and smaller for the second event. Also between these events a small nucleation rate is needed. </w:t>
+        <w:t xml:space="preserve">Figure </w:t>
+      </w:r>
+      <w:r>
+        <w:fldChar w:fldCharType="begin"/>
+      </w:r>
+      <w:r>
+        <w:rPr>
+          <w:lang w:val="en-US"/>
+        </w:rPr>
+        <w:instrText xml:space="preserve"> SEQ Figure \* ARABIC </w:instrText>
+      </w:r>
+      <w:r>
+        <w:fldChar w:fldCharType="separate"/>
+      </w:r>
+      <w:r>
+        <w:rPr>
+          <w:noProof/>
+          <w:lang w:val="en-US"/>
+        </w:rPr>
+        <w:t>2</w:t>
+      </w:r>
+      <w:r>
+        <w:rPr>
+          <w:noProof/>
+        </w:rPr>
+        <w:fldChar w:fldCharType="end"/>
       </w:r>
     </w:p>
     <w:p>
@@ -350,6 +567,56 @@
         <w:rPr>
           <w:lang w:val="en-US"/>
         </w:rPr>
+        <w:t xml:space="preserve">Figure </w:t>
+      </w:r>
+      <w:r>
+        <w:rPr>
+          <w:lang w:val="en-US"/>
+        </w:rPr>
+        <w:t xml:space="preserve">2 </w:t>
+      </w:r>
+      <w:r>
+        <w:rPr>
+          <w:lang w:val="en-US"/>
+        </w:rPr>
+        <w:t xml:space="preserve">shows that only few different values for nucleation rates are needed to produce </w:t>
+      </w:r>
+      <w:r>
+        <w:rPr>
+          <w:lang w:val="en-US"/>
+        </w:rPr>
+        <w:t xml:space="preserve">a distribution similar to the observed one. The nucleation rate is big in the beginning for the first nucleation event, and smaller for the second event. </w:t>
+      </w:r>
+      <w:r>
+        <w:rPr>
+          <w:lang w:val="en-US"/>
+        </w:rPr>
+        <w:t>The nucleation does not cease between these events, but the rate is smaller</w:t>
+      </w:r>
+      <w:r>
+        <w:rPr>
+          <w:lang w:val="en-US"/>
+        </w:rPr>
+        <w:t>.</w:t>
+      </w:r>
+      <w:r>
+        <w:rPr>
+          <w:lang w:val="en-US"/>
+        </w:rPr>
+        <w:t xml:space="preserve"> </w:t>
+      </w:r>
+    </w:p>
+    <w:p>
+      <w:pPr>
+        <w:jc w:val="both"/>
+        <w:rPr>
+          <w:lang w:val="en-US"/>
+        </w:rPr>
+      </w:pPr>
+      <w:r>
+        <w:rPr>
+          <w:lang w:val="en-US"/>
+        </w:rPr>
         <w:t>Particle sources in</w:t>
       </w:r>
       <w:r>
@@ -374,6 +641,12 @@
         <w:rPr>
           <w:lang w:val="en-US"/>
         </w:rPr>
+        <w:t xml:space="preserve"> in the experiments</w:t>
+      </w:r>
+      <w:r>
+        <w:rPr>
+          <w:lang w:val="en-US"/>
+        </w:rPr>
         <w:t xml:space="preserve"> can detect only particles that have diameter of 15 nm and larger</w:t>
       </w:r>
       <w:r>
@@ -386,7 +659,13 @@
         <w:rPr>
           <w:lang w:val="en-US"/>
         </w:rPr>
-        <w:t>, the bigger nucleation diameters were used.</w:t>
+        <w:t>, the bigger</w:t>
+      </w:r>
+      <w:r>
+        <w:rPr>
+          <w:lang w:val="en-US"/>
+        </w:rPr>
+        <w:t xml:space="preserve"> nucleation diameters were used in the simulation.</w:t>
       </w:r>
     </w:p>
     <w:p>
@@ -395,6 +674,24 @@
         <w:rPr>
           <w:lang w:val="en-US"/>
         </w:rPr>
+      </w:pPr>
+      <w:r>
+        <w:rPr>
+          <w:lang w:val="en-US"/>
+        </w:rPr>
+        <w:t>The nucleation rate defined in simulation affects the total particle concentration. The concentration depends also on coagulation, particle wall losses and dilution that was calculated based on measured dilution flow. The nucleation rates were adjusted so that the total particle concentration in simulation corresponds that of the real data.</w:t>
+      </w:r>
+      <w:r>
+        <w:rPr>
+          <w:lang w:val="en-US"/>
+        </w:rPr>
+        <w:t xml:space="preserve"> Particle concentration is plotted in figure 3.</w:t>
+      </w:r>
+    </w:p>
+    <w:p>
+      <w:pPr>
+        <w:keepNext/>
+        <w:jc w:val="both"/>
       </w:pPr>
       <w:r>
         <w:rPr>
@@ -403,7 +700,7 @@
         </w:rPr>
         <w:lastRenderedPageBreak/>
         <w:drawing>
-          <wp:inline distT="0" distB="0" distL="0" distR="0" wp14:anchorId="168BD642" wp14:editId="6BFDDA52">
+          <wp:inline distT="0" distB="0" distL="0" distR="0" wp14:anchorId="021CB659" wp14:editId="228C378B">
             <wp:extent cx="6238875" cy="3387468"/>
             <wp:effectExtent l="0" t="0" r="0" b="3810"/>
             <wp:docPr id="3" name="Picture 3"/>
@@ -448,6 +745,7 @@
     </w:p>
     <w:p>
       <w:pPr>
+        <w:pStyle w:val="Caption"/>
         <w:jc w:val="both"/>
         <w:rPr>
           <w:lang w:val="en-US"/>
@@ -457,7 +755,70 @@
         <w:rPr>
           <w:lang w:val="en-US"/>
         </w:rPr>
-        <w:t xml:space="preserve">In figure X the total number concentration of particles is plotted both for experimental data (red, SMPS) and for simulated data (blue). This shows that despite the simple nucleation rate definition, coagulation, dilution and other processes automatically make the number concentration of simulation to behave in </w:t>
+        <w:t xml:space="preserve">Figure </w:t>
+      </w:r>
+      <w:r>
+        <w:fldChar w:fldCharType="begin"/>
+      </w:r>
+      <w:r>
+        <w:rPr>
+          <w:lang w:val="en-US"/>
+        </w:rPr>
+        <w:instrText xml:space="preserve"> SEQ Figure \* ARABIC </w:instrText>
+      </w:r>
+      <w:r>
+        <w:fldChar w:fldCharType="separate"/>
+      </w:r>
+      <w:r>
+        <w:rPr>
+          <w:noProof/>
+          <w:lang w:val="en-US"/>
+        </w:rPr>
+        <w:t>3</w:t>
+      </w:r>
+      <w:r>
+        <w:rPr>
+          <w:noProof/>
+        </w:rPr>
+        <w:fldChar w:fldCharType="end"/>
+      </w:r>
+    </w:p>
+    <w:p>
+      <w:pPr>
+        <w:jc w:val="both"/>
+        <w:rPr>
+          <w:lang w:val="en-US"/>
+        </w:rPr>
+      </w:pPr>
+      <w:r>
+        <w:rPr>
+          <w:lang w:val="en-US"/>
+        </w:rPr>
+        <w:t xml:space="preserve">In figure </w:t>
+      </w:r>
+      <w:r>
+        <w:rPr>
+          <w:lang w:val="en-US"/>
+        </w:rPr>
+        <w:t>3</w:t>
+      </w:r>
+      <w:r>
+        <w:rPr>
+          <w:lang w:val="en-US"/>
+        </w:rPr>
+        <w:t xml:space="preserve"> the total number concentration of particles is plotted both for experimental data (red, SMPS) and for simulated data (blue). This shows that despite the simple nucleation rate definition</w:t>
+      </w:r>
+      <w:r>
+        <w:rPr>
+          <w:lang w:val="en-US"/>
+        </w:rPr>
+        <w:t xml:space="preserve"> (fig 2)</w:t>
+      </w:r>
+      <w:r>
+        <w:rPr>
+          <w:lang w:val="en-US"/>
+        </w:rPr>
+        <w:t xml:space="preserve">, coagulation, dilution and other processes automatically make the number concentration of simulation to behave in </w:t>
       </w:r>
       <w:r>
         <w:rPr>
@@ -483,23 +844,64 @@
         <w:rPr>
           <w:lang w:val="en-US"/>
         </w:rPr>
-        <w:t>The next step was to fit the total volume of particles in the simulation to the experimental data. This can be done by adjusting the stoichiometric parameter alfa and the wall loss parameter gamma. The best values for the day under study were alfa=0.38 and gamma = 1/275. These parameters produced the following figure:</w:t>
-      </w:r>
-    </w:p>
-    <w:p>
-      <w:pPr>
+        <w:t xml:space="preserve">The next step was to fit the total volume of particles in the simulation to the experimental data. This can be done by adjusting the stoichiometric parameter </w:t>
+      </w:r>
+      <w:r>
+        <w:rPr>
+          <w:lang w:val="en-US"/>
+        </w:rPr>
+        <w:t>alpha</w:t>
+      </w:r>
+      <w:r>
+        <w:rPr>
+          <w:lang w:val="en-US"/>
+        </w:rPr>
+        <w:t xml:space="preserve"> and the wall loss parameter gamma. The best values for the </w:t>
+      </w:r>
+      <w:r>
+        <w:rPr>
+          <w:lang w:val="en-US"/>
+        </w:rPr>
+        <w:t>experiment</w:t>
+      </w:r>
+      <w:r>
+        <w:rPr>
+          <w:lang w:val="en-US"/>
+        </w:rPr>
+        <w:t xml:space="preserve"> under study were </w:t>
+      </w:r>
+      <w:r>
+        <w:rPr>
+          <w:lang w:val="en-US"/>
+        </w:rPr>
+        <w:t>alpha</w:t>
+      </w:r>
+      <w:r>
+        <w:rPr>
+          <w:lang w:val="en-US"/>
+        </w:rPr>
+        <w:t>=0.38 and gamma = 1/275</w:t>
+      </w:r>
+      <w:r>
+        <w:rPr>
+          <w:lang w:val="en-US"/>
+        </w:rPr>
+        <w:t>. These parameters produced a total volume curve that is shown in figure 4.</w:t>
+      </w:r>
+    </w:p>
+    <w:p>
+      <w:pPr>
+        <w:keepNext/>
         <w:jc w:val="both"/>
-        <w:rPr>
-          <w:lang w:val="en-US"/>
-        </w:rPr>
       </w:pPr>
       <w:r>
         <w:rPr>
           <w:noProof/>
           <w:lang w:eastAsia="fi-FI"/>
         </w:rPr>
+        <w:lastRenderedPageBreak/>
         <w:drawing>
-          <wp:inline distT="0" distB="0" distL="0" distR="0" wp14:anchorId="2208407E" wp14:editId="52DEA533">
+          <wp:inline distT="0" distB="0" distL="0" distR="0" wp14:anchorId="63B66883" wp14:editId="67D466A5">
             <wp:extent cx="6124004" cy="3486150"/>
             <wp:effectExtent l="0" t="0" r="0" b="0"/>
             <wp:docPr id="4" name="Picture 4"/>
@@ -544,6 +946,7 @@
     </w:p>
     <w:p>
       <w:pPr>
+        <w:pStyle w:val="Caption"/>
         <w:jc w:val="both"/>
         <w:rPr>
           <w:lang w:val="en-US"/>
@@ -553,8 +956,96 @@
         <w:rPr>
           <w:lang w:val="en-US"/>
         </w:rPr>
-        <w:lastRenderedPageBreak/>
-        <w:t xml:space="preserve">Again, the red line is total volume in experimental data (calculated from smps distribution) and blue is </w:t>
+        <w:t xml:space="preserve">Figure </w:t>
+      </w:r>
+      <w:r>
+        <w:fldChar w:fldCharType="begin"/>
+      </w:r>
+      <w:r>
+        <w:rPr>
+          <w:lang w:val="en-US"/>
+        </w:rPr>
+        <w:instrText xml:space="preserve"> SEQ Figure \* ARABIC </w:instrText>
+      </w:r>
+      <w:r>
+        <w:fldChar w:fldCharType="separate"/>
+      </w:r>
+      <w:r>
+        <w:rPr>
+          <w:noProof/>
+          <w:lang w:val="en-US"/>
+        </w:rPr>
+        <w:t>4</w:t>
+      </w:r>
+      <w:r>
+        <w:rPr>
+          <w:noProof/>
+        </w:rPr>
+        <w:fldChar w:fldCharType="end"/>
+      </w:r>
+    </w:p>
+    <w:p>
+      <w:pPr>
+        <w:jc w:val="both"/>
+        <w:rPr>
+          <w:lang w:val="en-US"/>
+        </w:rPr>
+      </w:pPr>
+      <w:r>
+        <w:rPr>
+          <w:lang w:val="en-US"/>
+        </w:rPr>
+        <w:t xml:space="preserve">Again, </w:t>
+      </w:r>
+      <w:r>
+        <w:rPr>
+          <w:lang w:val="en-US"/>
+        </w:rPr>
+        <w:t xml:space="preserve">in figure 4, </w:t>
+      </w:r>
+      <w:r>
+        <w:rPr>
+          <w:lang w:val="en-US"/>
+        </w:rPr>
+        <w:t xml:space="preserve">the red </w:t>
+      </w:r>
+      <w:r>
+        <w:rPr>
+          <w:lang w:val="en-US"/>
+        </w:rPr>
+        <w:t>curve</w:t>
+      </w:r>
+      <w:r>
+        <w:rPr>
+          <w:lang w:val="en-US"/>
+        </w:rPr>
+        <w:t xml:space="preserve"> is total volume</w:t>
+      </w:r>
+      <w:r>
+        <w:rPr>
+          <w:lang w:val="en-US"/>
+        </w:rPr>
+        <w:t xml:space="preserve"> of particles</w:t>
+      </w:r>
+      <w:r>
+        <w:rPr>
+          <w:lang w:val="en-US"/>
+        </w:rPr>
+        <w:t xml:space="preserve"> in experimental data (calculated from </w:t>
+      </w:r>
+      <w:proofErr w:type="spellStart"/>
+      <w:r>
+        <w:rPr>
+          <w:lang w:val="en-US"/>
+        </w:rPr>
+        <w:t>smps</w:t>
+      </w:r>
+      <w:proofErr w:type="spellEnd"/>
+      <w:r>
+        <w:rPr>
+          <w:lang w:val="en-US"/>
+        </w:rPr>
+        <w:t xml:space="preserve"> distribution) and blue is </w:t>
       </w:r>
       <w:r>
         <w:rPr>
@@ -574,25 +1065,317 @@
         <w:rPr>
           <w:lang w:val="en-US"/>
         </w:rPr>
-        <w:t>Now that both total volume and number concentration in simulation are quite correct, also the average volume of particles (total volume / total number) can be compared. This is done in the following figure:</w:t>
-      </w:r>
-    </w:p>
-    <w:p>
-      <w:pPr>
+        <w:t xml:space="preserve">If wall losses </w:t>
+      </w:r>
+      <w:r>
+        <w:rPr>
+          <w:lang w:val="en-US"/>
+        </w:rPr>
+        <w:t xml:space="preserve">of vapor were </w:t>
+      </w:r>
+      <w:r>
+        <w:rPr>
+          <w:lang w:val="en-US"/>
+        </w:rPr>
+        <w:t>considered very small</w:t>
+      </w:r>
+      <w:r>
+        <w:rPr>
+          <w:lang w:val="en-US"/>
+        </w:rPr>
+        <w:t xml:space="preserve"> or zero</w:t>
+      </w:r>
+      <w:r>
+        <w:rPr>
+          <w:lang w:val="en-US"/>
+        </w:rPr>
+        <w:t>, the only fitting pa</w:t>
+      </w:r>
+      <w:r>
+        <w:rPr>
+          <w:lang w:val="en-US"/>
+        </w:rPr>
+        <w:t xml:space="preserve">rameter would be </w:t>
+      </w:r>
+      <w:r>
+        <w:rPr>
+          <w:lang w:val="en-US"/>
+        </w:rPr>
+        <w:t>alpha</w:t>
+      </w:r>
+      <w:r>
+        <w:rPr>
+          <w:lang w:val="en-US"/>
+        </w:rPr>
+        <w:t>. However, small values of gamma did not produce as good simulation results as</w:t>
+      </w:r>
+      <w:r>
+        <w:rPr>
+          <w:lang w:val="en-US"/>
+        </w:rPr>
+        <w:t xml:space="preserve"> the</w:t>
+      </w:r>
+      <w:r>
+        <w:rPr>
+          <w:lang w:val="en-US"/>
+        </w:rPr>
+        <w:t xml:space="preserve"> greater ones. Example of this </w:t>
+      </w:r>
+      <w:r>
+        <w:rPr>
+          <w:lang w:val="en-US"/>
+        </w:rPr>
+        <w:t xml:space="preserve">behavior </w:t>
+      </w:r>
+      <w:r>
+        <w:rPr>
+          <w:lang w:val="en-US"/>
+        </w:rPr>
+        <w:t>is seen in figure</w:t>
+      </w:r>
+      <w:r>
+        <w:rPr>
+          <w:lang w:val="en-US"/>
+        </w:rPr>
+        <w:t xml:space="preserve"> 5</w:t>
+      </w:r>
+      <w:r>
+        <w:rPr>
+          <w:lang w:val="en-US"/>
+        </w:rPr>
+        <w:t xml:space="preserve">, where </w:t>
+      </w:r>
+      <w:r>
+        <w:rPr>
+          <w:lang w:val="en-US"/>
+        </w:rPr>
+        <w:t xml:space="preserve">different values for gamma are used and </w:t>
+      </w:r>
+      <w:r>
+        <w:rPr>
+          <w:lang w:val="en-US"/>
+        </w:rPr>
+        <w:t>alpha</w:t>
+      </w:r>
+      <w:r>
+        <w:rPr>
+          <w:lang w:val="en-US"/>
+        </w:rPr>
+        <w:t xml:space="preserve"> is used as the only fitting parameter.</w:t>
+      </w:r>
+      <w:r>
+        <w:rPr>
+          <w:lang w:val="en-US"/>
+        </w:rPr>
+        <w:t xml:space="preserve"> </w:t>
+      </w:r>
+    </w:p>
+    <w:p>
+      <w:pPr>
+        <w:keepNext/>
         <w:jc w:val="both"/>
-        <w:rPr>
-          <w:lang w:val="en-US"/>
-        </w:rPr>
       </w:pPr>
       <w:r>
         <w:rPr>
           <w:noProof/>
           <w:lang w:eastAsia="fi-FI"/>
         </w:rPr>
+        <w:lastRenderedPageBreak/>
+        <w:drawing>
+          <wp:inline distT="0" distB="0" distL="0" distR="0" wp14:anchorId="71396B0C" wp14:editId="42CC9BAD">
+            <wp:extent cx="6120130" cy="3495892"/>
+            <wp:effectExtent l="0" t="0" r="0" b="9525"/>
+            <wp:docPr id="17" name="Picture 17"/>
+            <wp:cNvGraphicFramePr>
+              <a:graphicFrameLocks xmlns:a="http://schemas.openxmlformats.org/drawingml/2006/main" noChangeAspect="1"/>
+            </wp:cNvGraphicFramePr>
+            <a:graphic xmlns:a="http://schemas.openxmlformats.org/drawingml/2006/main">
+              <a:graphicData uri="http://schemas.openxmlformats.org/drawingml/2006/picture">
+                <pic:pic xmlns:pic="http://schemas.openxmlformats.org/drawingml/2006/picture">
+                  <pic:nvPicPr>
+                    <pic:cNvPr id="0" name=""/>
+                    <pic:cNvPicPr/>
+                  </pic:nvPicPr>
+                  <pic:blipFill rotWithShape="1">
+                    <a:blip r:embed="rId10"/>
+                    <a:srcRect l="9816" t="8588" r="8072" b="8033"/>
+                    <a:stretch/>
+                  </pic:blipFill>
+                  <pic:spPr bwMode="auto">
+                    <a:xfrm>
+                      <a:off x="0" y="0"/>
+                      <a:ext cx="6120130" cy="3495892"/>
+                    </a:xfrm>
+                    <a:prstGeom prst="rect">
+                      <a:avLst/>
+                    </a:prstGeom>
+                    <a:ln>
+                      <a:noFill/>
+                    </a:ln>
+                    <a:extLst>
+                      <a:ext uri="{53640926-AAD7-44D8-BBD7-CCE9431645EC}">
+                        <a14:shadowObscured xmlns:a14="http://schemas.microsoft.com/office/drawing/2010/main"/>
+                      </a:ext>
+                    </a:extLst>
+                  </pic:spPr>
+                </pic:pic>
+              </a:graphicData>
+            </a:graphic>
+          </wp:inline>
+        </w:drawing>
+      </w:r>
+    </w:p>
+    <w:p>
+      <w:pPr>
+        <w:pStyle w:val="Caption"/>
+        <w:jc w:val="both"/>
+        <w:rPr>
+          <w:lang w:val="en-US"/>
+        </w:rPr>
+      </w:pPr>
+      <w:r>
+        <w:rPr>
+          <w:lang w:val="en-US"/>
+        </w:rPr>
+        <w:t xml:space="preserve">Figure </w:t>
+      </w:r>
+      <w:r>
+        <w:fldChar w:fldCharType="begin"/>
+      </w:r>
+      <w:r>
+        <w:rPr>
+          <w:lang w:val="en-US"/>
+        </w:rPr>
+        <w:instrText xml:space="preserve"> SEQ Figu</w:instrText>
+      </w:r>
+      <w:r>
+        <w:rPr>
+          <w:lang w:val="en-US"/>
+        </w:rPr>
+        <w:instrText xml:space="preserve">re \* ARABIC </w:instrText>
+      </w:r>
+      <w:r>
+        <w:fldChar w:fldCharType="separate"/>
+      </w:r>
+      <w:r>
+        <w:rPr>
+          <w:noProof/>
+          <w:lang w:val="en-US"/>
+        </w:rPr>
+        <w:t>5</w:t>
+      </w:r>
+      <w:r>
+        <w:rPr>
+          <w:noProof/>
+        </w:rPr>
+        <w:fldChar w:fldCharType="end"/>
+      </w:r>
+    </w:p>
+    <w:p>
+      <w:pPr>
+        <w:jc w:val="both"/>
+        <w:rPr>
+          <w:lang w:val="en-US"/>
+        </w:rPr>
+      </w:pPr>
+      <w:r>
+        <w:rPr>
+          <w:lang w:val="en-US"/>
+        </w:rPr>
+        <w:t xml:space="preserve">Figure 5 </w:t>
+      </w:r>
+      <w:proofErr w:type="gramStart"/>
+      <w:r>
+        <w:rPr>
+          <w:lang w:val="en-US"/>
+        </w:rPr>
+        <w:t>shows</w:t>
+      </w:r>
+      <w:proofErr w:type="gramEnd"/>
+      <w:r>
+        <w:rPr>
+          <w:lang w:val="en-US"/>
+        </w:rPr>
+        <w:t xml:space="preserve"> that w</w:t>
+      </w:r>
+      <w:r>
+        <w:rPr>
+          <w:lang w:val="en-US"/>
+        </w:rPr>
+        <w:t xml:space="preserve">hen gamma is zero, </w:t>
+      </w:r>
+      <w:r>
+        <w:rPr>
+          <w:lang w:val="en-US"/>
+        </w:rPr>
+        <w:t>the volume grows too much</w:t>
+      </w:r>
+      <w:r>
+        <w:rPr>
+          <w:lang w:val="en-US"/>
+        </w:rPr>
+        <w:t xml:space="preserve"> in the beginning of the simulation</w:t>
+      </w:r>
+      <w:r>
+        <w:rPr>
+          <w:lang w:val="en-US"/>
+        </w:rPr>
+        <w:t xml:space="preserve"> even though it behaves quite well at the end. This implies that the curve cannot be fitted by only adjusting the value of </w:t>
+      </w:r>
+      <w:r>
+        <w:rPr>
+          <w:lang w:val="en-US"/>
+        </w:rPr>
+        <w:t>alpha</w:t>
+      </w:r>
+      <w:r>
+        <w:rPr>
+          <w:lang w:val="en-US"/>
+        </w:rPr>
+        <w:t xml:space="preserve"> and so there must be significant vapor wall losses in the experiments.</w:t>
+      </w:r>
+      <w:r>
+        <w:rPr>
+          <w:lang w:val="en-US"/>
+        </w:rPr>
+        <w:t xml:space="preserve"> On the other hand, using a high wall loss parameter (1/140) does not produce correct behavior but over-estimates the volume at the end of experiment.</w:t>
+      </w:r>
+    </w:p>
+    <w:p>
+      <w:pPr>
+        <w:jc w:val="both"/>
+        <w:rPr>
+          <w:lang w:val="en-US"/>
+        </w:rPr>
+      </w:pPr>
+      <w:r>
+        <w:rPr>
+          <w:lang w:val="en-US"/>
+        </w:rPr>
+        <w:t>Now that both total volume and number concentration in simulation are quite correct, also the average volume of particles (total volume / total number) can be compared. This is done in</w:t>
+      </w:r>
+      <w:r>
+        <w:rPr>
+          <w:lang w:val="en-US"/>
+        </w:rPr>
+        <w:t xml:space="preserve"> figure 6.</w:t>
+      </w:r>
+    </w:p>
+    <w:p>
+      <w:pPr>
+        <w:keepNext/>
+        <w:jc w:val="both"/>
+      </w:pPr>
+      <w:r>
+        <w:rPr>
+          <w:noProof/>
+          <w:lang w:eastAsia="fi-FI"/>
+        </w:rPr>
+        <w:lastRenderedPageBreak/>
         <mc:AlternateContent>
           <mc:Choice Requires="wps">
             <w:drawing>
-              <wp:anchor distT="0" distB="0" distL="114300" distR="114300" simplePos="0" relativeHeight="251660288" behindDoc="0" locked="0" layoutInCell="1" allowOverlap="1">
+              <wp:anchor distT="0" distB="0" distL="114300" distR="114300" simplePos="0" relativeHeight="251660288" behindDoc="0" locked="0" layoutInCell="1" allowOverlap="1" wp14:anchorId="68B82D86" wp14:editId="7CB75693">
                 <wp:simplePos x="0" y="0"/>
                 <wp:positionH relativeFrom="column">
                   <wp:posOffset>3723323</wp:posOffset>
@@ -641,8 +1424,13 @@
                         <w:txbxContent>
                           <w:p>
                             <w:r>
-                              <w:t>UV off</w:t>
+                              <w:t xml:space="preserve">UV </w:t>
                             </w:r>
+                            <w:proofErr w:type="spellStart"/>
+                            <w:r>
+                              <w:t>off</w:t>
+                            </w:r>
+                            <w:proofErr w:type="spellEnd"/>
                           </w:p>
                           <w:p/>
                         </w:txbxContent>
@@ -670,8 +1458,13 @@
                   <w:txbxContent>
                     <w:p>
                       <w:r>
-                        <w:t>UV off</w:t>
+                        <w:t xml:space="preserve">UV </w:t>
                       </w:r>
+                      <w:proofErr w:type="spellStart"/>
+                      <w:r>
+                        <w:t>off</w:t>
+                      </w:r>
+                      <w:proofErr w:type="spellEnd"/>
                     </w:p>
                     <w:p/>
                   </w:txbxContent>
@@ -689,7 +1482,7 @@
         <mc:AlternateContent>
           <mc:Choice Requires="wps">
             <w:drawing>
-              <wp:anchor distT="0" distB="0" distL="114300" distR="114300" simplePos="0" relativeHeight="251659264" behindDoc="0" locked="0" layoutInCell="1" allowOverlap="1">
+              <wp:anchor distT="0" distB="0" distL="114300" distR="114300" simplePos="0" relativeHeight="251659264" behindDoc="0" locked="0" layoutInCell="1" allowOverlap="1" wp14:anchorId="208150FF" wp14:editId="1C0D0966">
                 <wp:simplePos x="0" y="0"/>
                 <wp:positionH relativeFrom="column">
                   <wp:posOffset>3809048</wp:posOffset>
@@ -757,7 +1550,7 @@
           <w:lang w:eastAsia="fi-FI"/>
         </w:rPr>
         <w:drawing>
-          <wp:inline distT="0" distB="0" distL="0" distR="0" wp14:anchorId="63F6A039" wp14:editId="16402A23">
+          <wp:inline distT="0" distB="0" distL="0" distR="0" wp14:anchorId="3B2E61D3" wp14:editId="7D6BB856">
             <wp:extent cx="6496050" cy="3646480"/>
             <wp:effectExtent l="0" t="0" r="0" b="0"/>
             <wp:docPr id="5" name="Picture 5"/>
@@ -772,7 +1565,7 @@
                     <pic:cNvPicPr/>
                   </pic:nvPicPr>
                   <pic:blipFill rotWithShape="1">
-                    <a:blip r:embed="rId10"/>
+                    <a:blip r:embed="rId11"/>
                     <a:srcRect l="8570" t="8310" r="7604" b="8033"/>
                     <a:stretch/>
                   </pic:blipFill>
@@ -802,6 +1595,46 @@
     </w:p>
     <w:p>
       <w:pPr>
+        <w:pStyle w:val="Caption"/>
+        <w:jc w:val="both"/>
+        <w:rPr>
+          <w:lang w:val="en-US"/>
+        </w:rPr>
+      </w:pPr>
+      <w:r>
+        <w:rPr>
+          <w:lang w:val="en-US"/>
+        </w:rPr>
+        <w:t xml:space="preserve">Figure </w:t>
+      </w:r>
+      <w:r>
+        <w:fldChar w:fldCharType="begin"/>
+      </w:r>
+      <w:r>
+        <w:rPr>
+          <w:lang w:val="en-US"/>
+        </w:rPr>
+        <w:instrText xml:space="preserve"> SEQ Figure \* ARABIC </w:instrText>
+      </w:r>
+      <w:r>
+        <w:fldChar w:fldCharType="separate"/>
+      </w:r>
+      <w:r>
+        <w:rPr>
+          <w:noProof/>
+          <w:lang w:val="en-US"/>
+        </w:rPr>
+        <w:t>6</w:t>
+      </w:r>
+      <w:r>
+        <w:rPr>
+          <w:noProof/>
+        </w:rPr>
+        <w:fldChar w:fldCharType="end"/>
+      </w:r>
+    </w:p>
+    <w:p>
+      <w:pPr>
         <w:jc w:val="both"/>
         <w:rPr>
           <w:lang w:val="en-US"/>
@@ -848,13 +1681,37 @@
         <w:rPr>
           <w:lang w:val="en-US"/>
         </w:rPr>
-        <w:t>The smaller particles dilute or deposit faster than the bigger ones. This decreases the number concentration but does not significantly affect the total volume. This seems to be the case in simulation: if the wall deposition of particles (that decreases mostly the number of small particles) is turned off, the average volume does not grow nor shrink after the UV is switched off.</w:t>
-      </w:r>
-      <w:r>
-        <w:rPr>
-          <w:lang w:val="en-US"/>
-        </w:rPr>
-        <w:t xml:space="preserve"> If wall deposition is on, the average volume keeps growing after switching the UV off. This can be seen in figure X.</w:t>
+        <w:t>The smaller particles dilute or deposit</w:t>
+      </w:r>
+      <w:r>
+        <w:rPr>
+          <w:lang w:val="en-US"/>
+        </w:rPr>
+        <w:t xml:space="preserve"> on walls</w:t>
+      </w:r>
+      <w:r>
+        <w:rPr>
+          <w:lang w:val="en-US"/>
+        </w:rPr>
+        <w:t xml:space="preserve"> faster than the bigger ones. This decreases the number concentration but does not significantly affect the total volume. This seems to be the case in simulation: if the wall deposition of particles (that decreases mostly the number of small particles) is turned off, the average volume does not grow nor shrink after the UV is switched off.</w:t>
+      </w:r>
+      <w:r>
+        <w:rPr>
+          <w:lang w:val="en-US"/>
+        </w:rPr>
+        <w:t xml:space="preserve"> If wall deposition is on, the average volume keeps growing after switching the UV off. This can be seen in figure </w:t>
+      </w:r>
+      <w:r>
+        <w:rPr>
+          <w:lang w:val="en-US"/>
+        </w:rPr>
+        <w:t>6, where the particle wall deposition is on</w:t>
+      </w:r>
+      <w:r>
+        <w:rPr>
+          <w:lang w:val="en-US"/>
+        </w:rPr>
+        <w:t>.</w:t>
       </w:r>
     </w:p>
     <w:p>
@@ -873,7 +1730,21 @@
         <w:rPr>
           <w:lang w:val="en-US"/>
         </w:rPr>
-        <w:t>There is another condensing vapor in the reaction chamber in addition to the vapor produced by OH-reaction. This could be the vapor coming from the reaction between monoterpene and ozone that does not need UV-light.</w:t>
+        <w:t xml:space="preserve">There is another condensing vapor in the reaction chamber in addition to the vapor produced by OH-reaction. This could be the vapor coming from the reaction between </w:t>
+      </w:r>
+      <w:proofErr w:type="spellStart"/>
+      <w:r>
+        <w:rPr>
+          <w:lang w:val="en-US"/>
+        </w:rPr>
+        <w:t>monoterpene</w:t>
+      </w:r>
+      <w:proofErr w:type="spellEnd"/>
+      <w:r>
+        <w:rPr>
+          <w:lang w:val="en-US"/>
+        </w:rPr>
+        <w:t xml:space="preserve"> and ozone that does not need UV-light.</w:t>
       </w:r>
       <w:r>
         <w:rPr>
@@ -885,7 +1756,63 @@
         <w:rPr>
           <w:lang w:val="en-US"/>
         </w:rPr>
-        <w:t>If this another source of condensing vapor is taken into account in the simulation, the average volume behaves in the same way after switching UV off as in the experiments. However, the stoichiometric parameter for the reaction between monoterpene and ozone must be relatively low: about 0,09, whereas the same parameter for the reaction between monoterpene and OH is kept in its original value of 0,38.</w:t>
+        <w:t xml:space="preserve">If </w:t>
+      </w:r>
+      <w:proofErr w:type="gramStart"/>
+      <w:r>
+        <w:rPr>
+          <w:lang w:val="en-US"/>
+        </w:rPr>
+        <w:t>this another</w:t>
+      </w:r>
+      <w:proofErr w:type="gramEnd"/>
+      <w:r>
+        <w:rPr>
+          <w:lang w:val="en-US"/>
+        </w:rPr>
+        <w:t xml:space="preserve"> source of condensing vapor is taken into account in the simulation, the average volume behaves in the same way after switching UV off as in the experiments. However, the stoichiometric parameter for the reaction between </w:t>
+      </w:r>
+      <w:proofErr w:type="spellStart"/>
+      <w:r>
+        <w:rPr>
+          <w:lang w:val="en-US"/>
+        </w:rPr>
+        <w:t>monoterpene</w:t>
+      </w:r>
+      <w:proofErr w:type="spellEnd"/>
+      <w:r>
+        <w:rPr>
+          <w:lang w:val="en-US"/>
+        </w:rPr>
+        <w:t xml:space="preserve"> and ozone must be relatively low: about 0</w:t>
+      </w:r>
+      <w:proofErr w:type="gramStart"/>
+      <w:r>
+        <w:rPr>
+          <w:lang w:val="en-US"/>
+        </w:rPr>
+        <w:t>,09</w:t>
+      </w:r>
+      <w:proofErr w:type="gramEnd"/>
+      <w:r>
+        <w:rPr>
+          <w:lang w:val="en-US"/>
+        </w:rPr>
+        <w:t xml:space="preserve">, whereas the same parameter for the reaction between </w:t>
+      </w:r>
+      <w:proofErr w:type="spellStart"/>
+      <w:r>
+        <w:rPr>
+          <w:lang w:val="en-US"/>
+        </w:rPr>
+        <w:t>monoterpene</w:t>
+      </w:r>
+      <w:proofErr w:type="spellEnd"/>
+      <w:r>
+        <w:rPr>
+          <w:lang w:val="en-US"/>
+        </w:rPr>
+        <w:t xml:space="preserve"> and OH is kept in its original value of 0,38.</w:t>
       </w:r>
     </w:p>
     <w:p>
@@ -899,32 +1826,77 @@
         <w:rPr>
           <w:lang w:val="en-US"/>
         </w:rPr>
-        <w:t xml:space="preserve">If both of these reasons are taken into account in the simulation, the </w:t>
-      </w:r>
-      <w:r>
-        <w:rPr>
-          <w:lang w:val="en-US"/>
-        </w:rPr>
-        <w:t xml:space="preserve">average volume may grow too much after the UV is switched off. The experimental data is quite noisy at the end of experiment, so it is difficult </w:t>
-      </w:r>
-      <w:r>
-        <w:rPr>
-          <w:lang w:val="en-US"/>
-        </w:rPr>
-        <w:lastRenderedPageBreak/>
-        <w:t>to say how the average volume exactly evolves. The results of simulation where both wall deposition of particles and monoterpene-ozone reaction</w:t>
-      </w:r>
-      <w:r>
-        <w:rPr>
-          <w:lang w:val="en-US"/>
-        </w:rPr>
-        <w:t xml:space="preserve"> (with stoichiometric parameter of value 0,09)</w:t>
-      </w:r>
-      <w:r>
-        <w:rPr>
-          <w:lang w:val="en-US"/>
-        </w:rPr>
-        <w:t xml:space="preserve"> were taken into account are seen in the next figure.</w:t>
+        <w:t>If both of these reasons</w:t>
+      </w:r>
+      <w:r>
+        <w:rPr>
+          <w:lang w:val="en-US"/>
+        </w:rPr>
+        <w:t xml:space="preserve"> above</w:t>
+      </w:r>
+      <w:r>
+        <w:rPr>
+          <w:lang w:val="en-US"/>
+        </w:rPr>
+        <w:t xml:space="preserve"> are taken into account in the simulation, the </w:t>
+      </w:r>
+      <w:r>
+        <w:rPr>
+          <w:lang w:val="en-US"/>
+        </w:rPr>
+        <w:t xml:space="preserve">average volume may grow too much after the UV is switched off. The experimental data is quite noisy at the end of experiment, so it is difficult to say how the average volume exactly evolves. The results of simulation where both wall deposition of particles and </w:t>
+      </w:r>
+      <w:proofErr w:type="spellStart"/>
+      <w:r>
+        <w:rPr>
+          <w:lang w:val="en-US"/>
+        </w:rPr>
+        <w:t>monoterpene</w:t>
+      </w:r>
+      <w:proofErr w:type="spellEnd"/>
+      <w:r>
+        <w:rPr>
+          <w:lang w:val="en-US"/>
+        </w:rPr>
+        <w:t>-ozone reaction</w:t>
+      </w:r>
+      <w:r>
+        <w:rPr>
+          <w:lang w:val="en-US"/>
+        </w:rPr>
+        <w:t xml:space="preserve"> (with stoichiometric parameter of value 0</w:t>
+      </w:r>
+      <w:proofErr w:type="gramStart"/>
+      <w:r>
+        <w:rPr>
+          <w:lang w:val="en-US"/>
+        </w:rPr>
+        <w:t>,09</w:t>
+      </w:r>
+      <w:proofErr w:type="gramEnd"/>
+      <w:r>
+        <w:rPr>
+          <w:lang w:val="en-US"/>
+        </w:rPr>
+        <w:t>)</w:t>
+      </w:r>
+      <w:r>
+        <w:rPr>
+          <w:lang w:val="en-US"/>
+        </w:rPr>
+        <w:t xml:space="preserve"> were taken into acco</w:t>
+      </w:r>
+      <w:r>
+        <w:rPr>
+          <w:lang w:val="en-US"/>
+        </w:rPr>
+        <w:t>unt are seen in figure 7</w:t>
+      </w:r>
+      <w:r>
+        <w:rPr>
+          <w:lang w:val="en-US"/>
+        </w:rPr>
+        <w:t>.</w:t>
       </w:r>
     </w:p>
     <w:p>
@@ -937,10 +1909,8 @@
     </w:p>
     <w:p>
       <w:pPr>
+        <w:keepNext/>
         <w:jc w:val="both"/>
-        <w:rPr>
-          <w:lang w:val="en-US"/>
-        </w:rPr>
       </w:pPr>
       <w:r>
         <w:rPr>
@@ -948,7 +1918,7 @@
           <w:lang w:eastAsia="fi-FI"/>
         </w:rPr>
         <w:drawing>
-          <wp:inline distT="0" distB="0" distL="0" distR="0" wp14:anchorId="084341DC" wp14:editId="7262DF1F">
+          <wp:inline distT="0" distB="0" distL="0" distR="0" wp14:anchorId="288BAF88" wp14:editId="11D9CAA7">
             <wp:extent cx="6210300" cy="3470802"/>
             <wp:effectExtent l="0" t="0" r="0" b="0"/>
             <wp:docPr id="9" name="Picture 9"/>
@@ -963,7 +1933,7 @@
                     <pic:cNvPicPr/>
                   </pic:nvPicPr>
                   <pic:blipFill rotWithShape="1">
-                    <a:blip r:embed="rId11"/>
+                    <a:blip r:embed="rId12"/>
                     <a:srcRect l="8726" t="8864" r="7915" b="8310"/>
                     <a:stretch/>
                   </pic:blipFill>
@@ -993,6 +1963,7 @@
     </w:p>
     <w:p>
       <w:pPr>
+        <w:pStyle w:val="Caption"/>
         <w:jc w:val="both"/>
         <w:rPr>
           <w:lang w:val="en-US"/>
@@ -1002,7 +1973,64 @@
         <w:rPr>
           <w:lang w:val="en-US"/>
         </w:rPr>
-        <w:t xml:space="preserve">The next figure shows </w:t>
+        <w:t xml:space="preserve">Figure </w:t>
+      </w:r>
+      <w:r>
+        <w:fldChar w:fldCharType="begin"/>
+      </w:r>
+      <w:r>
+        <w:rPr>
+          <w:lang w:val="en-US"/>
+        </w:rPr>
+        <w:instrText xml:space="preserve"> SEQ Figure \* ARABIC </w:instrText>
+      </w:r>
+      <w:r>
+        <w:fldChar w:fldCharType="separate"/>
+      </w:r>
+      <w:r>
+        <w:rPr>
+          <w:noProof/>
+          <w:lang w:val="en-US"/>
+        </w:rPr>
+        <w:t>7</w:t>
+      </w:r>
+      <w:r>
+        <w:rPr>
+          <w:noProof/>
+        </w:rPr>
+        <w:fldChar w:fldCharType="end"/>
+      </w:r>
+    </w:p>
+    <w:p>
+      <w:pPr>
+        <w:jc w:val="both"/>
+        <w:rPr>
+          <w:lang w:val="en-US"/>
+        </w:rPr>
+      </w:pPr>
+      <w:r>
+        <w:rPr>
+          <w:lang w:val="en-US"/>
+        </w:rPr>
+        <w:t>F</w:t>
+      </w:r>
+      <w:r>
+        <w:rPr>
+          <w:lang w:val="en-US"/>
+        </w:rPr>
+        <w:t>igure</w:t>
+      </w:r>
+      <w:r>
+        <w:rPr>
+          <w:lang w:val="en-US"/>
+        </w:rPr>
+        <w:t xml:space="preserve"> 8</w:t>
+      </w:r>
+      <w:r>
+        <w:rPr>
+          <w:lang w:val="en-US"/>
+        </w:rPr>
+        <w:t xml:space="preserve"> shows </w:t>
       </w:r>
       <w:r>
         <w:rPr>
@@ -1032,15 +2060,19 @@
         <w:rPr>
           <w:lang w:val="en-US"/>
         </w:rPr>
-        <w:t xml:space="preserve"> that of the measured distribution (fig. X).</w:t>
-      </w:r>
-    </w:p>
-    <w:p>
-      <w:pPr>
+        <w:t xml:space="preserve"> that of the measured distribution </w:t>
+      </w:r>
+      <w:r>
+        <w:rPr>
+          <w:lang w:val="en-US"/>
+        </w:rPr>
+        <w:t>in figure 1.</w:t>
+      </w:r>
+    </w:p>
+    <w:p>
+      <w:pPr>
+        <w:keepNext/>
         <w:jc w:val="both"/>
-        <w:rPr>
-          <w:lang w:val="en-US"/>
-        </w:rPr>
       </w:pPr>
       <w:r>
         <w:rPr>
@@ -1048,7 +2080,7 @@
           <w:lang w:eastAsia="fi-FI"/>
         </w:rPr>
         <w:drawing>
-          <wp:inline distT="0" distB="0" distL="0" distR="0" wp14:anchorId="4EEB51D2" wp14:editId="1E482A84">
+          <wp:inline distT="0" distB="0" distL="0" distR="0" wp14:anchorId="6B401EC4" wp14:editId="15E92497">
             <wp:extent cx="6211019" cy="3398353"/>
             <wp:effectExtent l="0" t="0" r="0" b="0"/>
             <wp:docPr id="8" name="Picture 8"/>
@@ -1063,7 +2095,7 @@
                     <pic:cNvPicPr/>
                   </pic:nvPicPr>
                   <pic:blipFill rotWithShape="1">
-                    <a:blip r:embed="rId12"/>
+                    <a:blip r:embed="rId13"/>
                     <a:srcRect l="9605" t="11301" r="8181" b="8726"/>
                     <a:stretch/>
                   </pic:blipFill>
@@ -1093,6 +2125,78 @@
     </w:p>
     <w:p>
       <w:pPr>
+        <w:pStyle w:val="Caption"/>
+        <w:jc w:val="both"/>
+        <w:rPr>
+          <w:lang w:val="en-US"/>
+        </w:rPr>
+      </w:pPr>
+      <w:proofErr w:type="spellStart"/>
+      <w:proofErr w:type="gramStart"/>
+      <w:r>
+        <w:t>Figure</w:t>
+      </w:r>
+      <w:proofErr w:type="spellEnd"/>
+      <w:r>
+        <w:t xml:space="preserve"> </w:t>
+      </w:r>
+      <w:proofErr w:type="gramEnd"/>
+      <w:r>
+        <w:fldChar w:fldCharType="begin"/>
+      </w:r>
+      <w:r>
+        <w:instrText xml:space="preserve"> SEQ Figure \* ARABIC </w:instrText>
+      </w:r>
+      <w:r>
+        <w:fldChar w:fldCharType="separate"/>
+      </w:r>
+      <w:r>
+        <w:rPr>
+          <w:noProof/>
+        </w:rPr>
+        <w:t>8</w:t>
+      </w:r>
+      <w:r>
+        <w:rPr>
+          <w:noProof/>
+        </w:rPr>
+        <w:fldChar w:fldCharType="end"/>
+      </w:r>
+      <w:proofErr w:type="gramStart"/>
+      <w:r>
+        <w:rPr>
+          <w:noProof/>
+        </w:rPr>
+        <w:t xml:space="preserve"> (interpoloitu)</w:t>
+      </w:r>
+      <w:proofErr w:type="gramEnd"/>
+    </w:p>
+    <w:p>
+      <w:pPr>
+        <w:jc w:val="both"/>
+        <w:rPr>
+          <w:lang w:val="en-US"/>
+        </w:rPr>
+      </w:pPr>
+    </w:p>
+    <w:p>
+      <w:pPr>
+        <w:jc w:val="both"/>
+        <w:rPr>
+          <w:lang w:val="en-US"/>
+        </w:rPr>
+      </w:pPr>
+    </w:p>
+    <w:p>
+      <w:pPr>
+        <w:jc w:val="both"/>
+        <w:rPr>
+          <w:lang w:val="en-US"/>
+        </w:rPr>
+      </w:pPr>
+    </w:p>
+    <w:p>
+      <w:pPr>
         <w:pStyle w:val="Heading2"/>
         <w:rPr>
           <w:lang w:val="en-US"/>
@@ -1102,7 +2206,6 @@
         <w:rPr>
           <w:lang w:val="en-US"/>
         </w:rPr>
-        <w:lastRenderedPageBreak/>
         <w:t>Summary of experiments</w:t>
       </w:r>
     </w:p>
@@ -1113,11 +2216,31 @@
           <w:lang w:val="en-US"/>
         </w:rPr>
       </w:pPr>
-      <w:r>
-        <w:rPr>
-          <w:lang w:val="en-US"/>
-        </w:rPr>
-        <w:t>Mentel et al. performed a number of experiments similar to the one that has been studied in this paper so far. In total, there were six (?) experiments that had nearly identical initial conditions. Only RH and the intensity of UV-light were varied. In this study, all these experiments were reproduced using a computer model.</w:t>
+      <w:proofErr w:type="spellStart"/>
+      <w:r>
+        <w:rPr>
+          <w:lang w:val="en-US"/>
+        </w:rPr>
+        <w:t>Mentel</w:t>
+      </w:r>
+      <w:proofErr w:type="spellEnd"/>
+      <w:r>
+        <w:rPr>
+          <w:lang w:val="en-US"/>
+        </w:rPr>
+        <w:t xml:space="preserve"> et al. performed a number of experiments similar to the one that has been studied in this paper so far. In total, there were six (?) experiments that had nearly identical initial conditions. Only RH and the intensity of UV-light</w:t>
+      </w:r>
+      <w:r>
+        <w:rPr>
+          <w:lang w:val="en-US"/>
+        </w:rPr>
+        <w:t xml:space="preserve"> in the reaction chamber and the plant chamber</w:t>
+      </w:r>
+      <w:r>
+        <w:rPr>
+          <w:lang w:val="en-US"/>
+        </w:rPr>
+        <w:t xml:space="preserve"> were varied. In this study, all these experiments were reproduced using a computer model.</w:t>
       </w:r>
     </w:p>
     <w:p>
@@ -1131,13 +2254,91 @@
         <w:rPr>
           <w:lang w:val="en-US"/>
         </w:rPr>
-        <w:t>In all studied experiments, the stoichiometric parameters of monoterpene reactions could be kept constants. For OH-monoterpene reaction this parameter had a value of 0,38 and for O3-monoterpene reaction 0,09.</w:t>
-      </w:r>
-      <w:r>
-        <w:rPr>
-          <w:lang w:val="en-US"/>
-        </w:rPr>
-        <w:t xml:space="preserve"> This implicates that the effect of O3-monoterpene reaction is negligible under these conditions: if O3-monoterpene reaction were not taken into account at all, it did not affect the results significantly, except for the average volume after switching UV-light off.</w:t>
+        <w:t xml:space="preserve">In all studied experiments, the stoichiometric parameters of </w:t>
+      </w:r>
+      <w:proofErr w:type="spellStart"/>
+      <w:r>
+        <w:rPr>
+          <w:lang w:val="en-US"/>
+        </w:rPr>
+        <w:t>monoterpene</w:t>
+      </w:r>
+      <w:proofErr w:type="spellEnd"/>
+      <w:r>
+        <w:rPr>
+          <w:lang w:val="en-US"/>
+        </w:rPr>
+        <w:t xml:space="preserve"> reactions could be kept constants. For OH-</w:t>
+      </w:r>
+      <w:proofErr w:type="spellStart"/>
+      <w:r>
+        <w:rPr>
+          <w:lang w:val="en-US"/>
+        </w:rPr>
+        <w:t>monoterpene</w:t>
+      </w:r>
+      <w:proofErr w:type="spellEnd"/>
+      <w:r>
+        <w:rPr>
+          <w:lang w:val="en-US"/>
+        </w:rPr>
+        <w:t xml:space="preserve"> reaction this parameter had a value of 0</w:t>
+      </w:r>
+      <w:proofErr w:type="gramStart"/>
+      <w:r>
+        <w:rPr>
+          <w:lang w:val="en-US"/>
+        </w:rPr>
+        <w:t>,38</w:t>
+      </w:r>
+      <w:proofErr w:type="gramEnd"/>
+      <w:r>
+        <w:rPr>
+          <w:lang w:val="en-US"/>
+        </w:rPr>
+        <w:t xml:space="preserve"> and for O3-monoterpene reaction 0,09.</w:t>
+      </w:r>
+      <w:r>
+        <w:rPr>
+          <w:lang w:val="en-US"/>
+        </w:rPr>
+        <w:t xml:space="preserve"> This implicates that the effect of O3-monoterpene reaction is </w:t>
+      </w:r>
+      <w:r>
+        <w:rPr>
+          <w:lang w:val="en-US"/>
+        </w:rPr>
+        <w:t>small</w:t>
+      </w:r>
+      <w:r>
+        <w:rPr>
+          <w:lang w:val="en-US"/>
+        </w:rPr>
+        <w:t xml:space="preserve"> under these conditions: if O3-monoterpene reaction were not taken into account at all, it did not affect the results significantly, except for the average volume after switching UV-light off.</w:t>
+      </w:r>
+      <w:r>
+        <w:rPr>
+          <w:lang w:val="en-US"/>
+        </w:rPr>
+        <w:t xml:space="preserve"> </w:t>
+      </w:r>
+      <w:r>
+        <w:rPr>
+          <w:lang w:val="en-US"/>
+        </w:rPr>
+        <w:t xml:space="preserve">If the </w:t>
+      </w:r>
+      <w:r>
+        <w:rPr>
+          <w:lang w:val="en-US"/>
+        </w:rPr>
+        <w:t>alpha</w:t>
+      </w:r>
+      <w:r>
+        <w:rPr>
+          <w:lang w:val="en-US"/>
+        </w:rPr>
+        <w:t xml:space="preserve"> for O3-reaction was raised, the total volume of particles would be overestimated after switching the UV-light off, because concentration of condensing vapor from O3-reaction increases.</w:t>
       </w:r>
     </w:p>
     <w:p>
@@ -1151,7 +2352,19 @@
         <w:rPr>
           <w:lang w:val="en-US"/>
         </w:rPr>
-        <w:t xml:space="preserve">The value of vapor wall loss parameter gamma had to be varied to fit the simulation results to the measured results. At lowest, gamma was </w:t>
+        <w:t xml:space="preserve">The value of vapor wall loss parameter gamma had to be varied to fit the simulation results to the measured </w:t>
+      </w:r>
+      <w:r>
+        <w:rPr>
+          <w:lang w:val="en-US"/>
+        </w:rPr>
+        <w:t>data</w:t>
+      </w:r>
+      <w:r>
+        <w:rPr>
+          <w:lang w:val="en-US"/>
+        </w:rPr>
+        <w:t xml:space="preserve">. At lowest, gamma was </w:t>
       </w:r>
       <w:r>
         <w:rPr>
@@ -1175,7 +2388,19 @@
         <w:rPr>
           <w:lang w:val="en-US"/>
         </w:rPr>
-        <w:t>140</w:t>
+        <w:t>1</w:t>
+      </w:r>
+      <w:r>
+        <w:rPr>
+          <w:lang w:val="en-US"/>
+        </w:rPr>
+        <w:t>2</w:t>
+      </w:r>
+      <w:r>
+        <w:rPr>
+          <w:lang w:val="en-US"/>
+        </w:rPr>
+        <w:t>0</w:t>
       </w:r>
       <w:r>
         <w:rPr>
@@ -1193,7 +2418,35 @@
         <w:rPr>
           <w:lang w:val="en-US"/>
         </w:rPr>
-        <w:t>obtained when the concentration of monoterpene was remarkably higher than in other experiments. When the monoterpene concentration was approximately constant, the values of gamma varied between 1/300 and 1/230.</w:t>
+        <w:t xml:space="preserve">obtained when the concentration of </w:t>
+      </w:r>
+      <w:proofErr w:type="spellStart"/>
+      <w:r>
+        <w:rPr>
+          <w:lang w:val="en-US"/>
+        </w:rPr>
+        <w:t>monoterpene</w:t>
+      </w:r>
+      <w:proofErr w:type="spellEnd"/>
+      <w:r>
+        <w:rPr>
+          <w:lang w:val="en-US"/>
+        </w:rPr>
+        <w:t xml:space="preserve"> was remarkably higher than in other experiments. When the </w:t>
+      </w:r>
+      <w:proofErr w:type="spellStart"/>
+      <w:r>
+        <w:rPr>
+          <w:lang w:val="en-US"/>
+        </w:rPr>
+        <w:t>monoterpene</w:t>
+      </w:r>
+      <w:proofErr w:type="spellEnd"/>
+      <w:r>
+        <w:rPr>
+          <w:lang w:val="en-US"/>
+        </w:rPr>
+        <w:t xml:space="preserve"> concentration was approximately constant, the values of gamma varied between 1/300 and 1/230.</w:t>
       </w:r>
       <w:r>
         <w:rPr>
@@ -1211,13 +2464,59 @@
         <w:rPr>
           <w:lang w:val="en-US"/>
         </w:rPr>
-        <w:t xml:space="preserve"> (lähde?)</w:t>
-      </w:r>
-      <w:r>
-        <w:rPr>
-          <w:lang w:val="en-US"/>
-        </w:rPr>
-        <w:t xml:space="preserve"> Hence it is justified to change the wall loss parameter in simulations as well to fit the results to measured data.</w:t>
+        <w:t xml:space="preserve"> (</w:t>
+      </w:r>
+      <w:proofErr w:type="spellStart"/>
+      <w:proofErr w:type="gramStart"/>
+      <w:r>
+        <w:rPr>
+          <w:lang w:val="en-US"/>
+        </w:rPr>
+        <w:t>lähde</w:t>
+      </w:r>
+      <w:proofErr w:type="spellEnd"/>
+      <w:proofErr w:type="gramEnd"/>
+      <w:r>
+        <w:rPr>
+          <w:lang w:val="en-US"/>
+        </w:rPr>
+        <w:t>?)</w:t>
+      </w:r>
+      <w:r>
+        <w:rPr>
+          <w:lang w:val="en-US"/>
+        </w:rPr>
+        <w:t xml:space="preserve"> Hence </w:t>
+      </w:r>
+      <w:r>
+        <w:rPr>
+          <w:lang w:val="en-US"/>
+        </w:rPr>
+        <w:t>small changes in wall loss parameter are</w:t>
+      </w:r>
+      <w:r>
+        <w:rPr>
+          <w:lang w:val="en-US"/>
+        </w:rPr>
+        <w:t xml:space="preserve"> </w:t>
+      </w:r>
+      <w:r>
+        <w:rPr>
+          <w:lang w:val="en-US"/>
+        </w:rPr>
+        <w:t xml:space="preserve">justified </w:t>
+      </w:r>
+      <w:r>
+        <w:rPr>
+          <w:lang w:val="en-US"/>
+        </w:rPr>
+        <w:t>in simulations as well to fit the results to measured data.</w:t>
+      </w:r>
+      <w:r>
+        <w:rPr>
+          <w:lang w:val="en-US"/>
+        </w:rPr>
+        <w:t xml:space="preserve"> The difference between 1/120 and 1/300 is however quite large and can depend on some unknown mechanism.</w:t>
       </w:r>
     </w:p>
     <w:p>
@@ -1291,7 +2590,21 @@
         <w:rPr>
           <w:lang w:val="en-US"/>
         </w:rPr>
-        <w:t>Thus, in these experiments there is no clear correlation between RH and vapor wall deposition, even though previous studies (Loza et al.) show that increasi</w:t>
+        <w:t>Thus, in these experiments there is no clear correlation between RH and vapor wall deposition, even though previous studies (</w:t>
+      </w:r>
+      <w:proofErr w:type="spellStart"/>
+      <w:r>
+        <w:rPr>
+          <w:lang w:val="en-US"/>
+        </w:rPr>
+        <w:t>Loza</w:t>
+      </w:r>
+      <w:proofErr w:type="spellEnd"/>
+      <w:r>
+        <w:rPr>
+          <w:lang w:val="en-US"/>
+        </w:rPr>
+        <w:t xml:space="preserve"> et al.) show that increasi</w:t>
       </w:r>
       <w:r>
         <w:rPr>
@@ -1319,15 +2632,11 @@
         </w:rPr>
         <w:t>the MTOH source rate is plotted for four experiments and for each curve the used wall sink coefficient is written above the curve. The wall sink coefficient seems to be in correlation with the condensing vapor source rate so that the higher the source rate, the greater is also the wall sink coefficient.</w:t>
       </w:r>
-      <w:bookmarkStart w:id="0" w:name="_GoBack"/>
-      <w:bookmarkEnd w:id="0"/>
-    </w:p>
-    <w:p>
-      <w:pPr>
+    </w:p>
+    <w:p>
+      <w:pPr>
+        <w:keepNext/>
         <w:jc w:val="both"/>
-        <w:rPr>
-          <w:lang w:val="en-US"/>
-        </w:rPr>
       </w:pPr>
       <w:r>
         <w:rPr>
@@ -1338,7 +2647,7 @@
         <mc:AlternateContent>
           <mc:Choice Requires="wps">
             <w:drawing>
-              <wp:anchor distT="0" distB="0" distL="114300" distR="114300" simplePos="0" relativeHeight="251665408" behindDoc="0" locked="0" layoutInCell="1" allowOverlap="1">
+              <wp:anchor distT="0" distB="0" distL="114300" distR="114300" simplePos="0" relativeHeight="251665408" behindDoc="0" locked="0" layoutInCell="1" allowOverlap="1" wp14:anchorId="24A8902C" wp14:editId="71AF9D8E">
                 <wp:simplePos x="0" y="0"/>
                 <wp:positionH relativeFrom="column">
                   <wp:posOffset>194310</wp:posOffset>
@@ -1412,7 +2721,7 @@
           </mc:Choice>
           <mc:Fallback>
             <w:pict>
-              <v:shape id="Text Box 15" o:spid="_x0000_s1027" type="#_x0000_t202" style="position:absolute;left:0;text-align:left;margin-left:15.3pt;margin-top:16.9pt;width:66pt;height:24.75pt;z-index:251665408;visibility:visible;mso-wrap-style:square;mso-width-percent:0;mso-height-percent:0;mso-wrap-distance-left:9pt;mso-wrap-distance-top:0;mso-wrap-distance-right:9pt;mso-wrap-distance-bottom:0;mso-position-horizontal:absolute;mso-position-horizontal-relative:text;mso-position-vertical:absolute;mso-position-vertical-relative:text;mso-width-percent:0;mso-height-percent:0;mso-width-relative:margin;mso-height-relative:margin;v-text-anchor:top" o:gfxdata="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" filled="f" stroked="f" strokeweight=".5pt">
+              <v:shape id="Text Box 15" o:spid="_x0000_s1027" type="#_x0000_t202" style="position:absolute;left:0;text-align:left;margin-left:15.3pt;margin-top:16.9pt;width:66pt;height:24.75pt;z-index:251665408;visibility:visible;mso-wrap-style:square;mso-width-percent:0;mso-height-percent:0;mso-wrap-distance-left:9pt;mso-wrap-distance-top:0;mso-wrap-distance-right:9pt;mso-wrap-distance-bottom:0;mso-position-horizontal:absolute;mso-position-horizontal-relative:text;mso-position-vertical:absolute;mso-position-vertical-relative:text;mso-width-percent:0;mso-height-percent:0;mso-width-relative:margin;mso-height-relative:margin;v-text-anchor:top" o:gfxdata="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" filled="f" stroked="f" strokeweight=".5pt">
                 <v:textbox>
                   <w:txbxContent>
                     <w:p>
@@ -1435,7 +2744,7 @@
         <mc:AlternateContent>
           <mc:Choice Requires="wps">
             <w:drawing>
-              <wp:anchor distT="0" distB="0" distL="114300" distR="114300" simplePos="0" relativeHeight="251664384" behindDoc="0" locked="0" layoutInCell="1" allowOverlap="1">
+              <wp:anchor distT="0" distB="0" distL="114300" distR="114300" simplePos="0" relativeHeight="251664384" behindDoc="0" locked="0" layoutInCell="1" allowOverlap="1" wp14:anchorId="793C4BEA" wp14:editId="19394F77">
                 <wp:simplePos x="0" y="0"/>
                 <wp:positionH relativeFrom="column">
                   <wp:posOffset>2404110</wp:posOffset>
@@ -1489,19 +2798,7 @@
                                   <w:rPr>
                                     <w:rFonts w:ascii="Cambria Math" w:hAnsi="Cambria Math"/>
                                   </w:rPr>
-                                  <m:t>γ=1/</m:t>
-                                </m:r>
-                                <m:r>
-                                  <w:rPr>
-                                    <w:rFonts w:ascii="Cambria Math" w:hAnsi="Cambria Math"/>
-                                  </w:rPr>
-                                  <m:t>2</m:t>
-                                </m:r>
-                                <m:r>
-                                  <w:rPr>
-                                    <w:rFonts w:ascii="Cambria Math" w:hAnsi="Cambria Math"/>
-                                  </w:rPr>
-                                  <m:t>40</m:t>
+                                  <m:t>γ=1/240</m:t>
                                 </m:r>
                               </m:oMath>
                             </m:oMathPara>
@@ -1529,7 +2826,7 @@
           </mc:Choice>
           <mc:Fallback>
             <w:pict>
-              <v:shape id="Text Box 14" o:spid="_x0000_s1028" type="#_x0000_t202" style="position:absolute;left:0;text-align:left;margin-left:189.3pt;margin-top:173.65pt;width:72.75pt;height:22.5pt;z-index:251664384;visibility:visible;mso-wrap-style:square;mso-width-percent:0;mso-height-percent:0;mso-wrap-distance-left:9pt;mso-wrap-distance-top:0;mso-wrap-distance-right:9pt;mso-wrap-distance-bottom:0;mso-position-horizontal:absolute;mso-position-horizontal-relative:text;mso-position-vertical:absolute;mso-position-vertical-relative:text;mso-width-percent:0;mso-height-percent:0;mso-width-relative:margin;mso-height-relative:margin;v-text-anchor:top" o:gfxdata="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" filled="f" stroked="f" strokeweight=".5pt">
+              <v:shape id="Text Box 14" o:spid="_x0000_s1028" type="#_x0000_t202" style="position:absolute;left:0;text-align:left;margin-left:189.3pt;margin-top:173.65pt;width:72.75pt;height:22.5pt;z-index:251664384;visibility:visible;mso-wrap-style:square;mso-width-percent:0;mso-height-percent:0;mso-wrap-distance-left:9pt;mso-wrap-distance-top:0;mso-wrap-distance-right:9pt;mso-wrap-distance-bottom:0;mso-position-horizontal:absolute;mso-position-horizontal-relative:text;mso-position-vertical:absolute;mso-position-vertical-relative:text;mso-width-percent:0;mso-height-percent:0;mso-width-relative:margin;mso-height-relative:margin;v-text-anchor:top" o:gfxdata="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" filled="f" stroked="f" strokeweight=".5pt">
                 <v:textbox>
                   <w:txbxContent>
                     <w:p>
@@ -1539,19 +2836,7 @@
                             <w:rPr>
                               <w:rFonts w:ascii="Cambria Math" w:hAnsi="Cambria Math"/>
                             </w:rPr>
-                            <m:t>γ=1/</m:t>
-                          </m:r>
-                          <m:r>
-                            <w:rPr>
-                              <w:rFonts w:ascii="Cambria Math" w:hAnsi="Cambria Math"/>
-                            </w:rPr>
-                            <m:t>2</m:t>
-                          </m:r>
-                          <m:r>
-                            <w:rPr>
-                              <w:rFonts w:ascii="Cambria Math" w:hAnsi="Cambria Math"/>
-                            </w:rPr>
-                            <m:t>40</m:t>
+                            <m:t>γ=1/240</m:t>
                           </m:r>
                         </m:oMath>
                       </m:oMathPara>
@@ -1572,7 +2857,7 @@
         <mc:AlternateContent>
           <mc:Choice Requires="wps">
             <w:drawing>
-              <wp:anchor distT="0" distB="0" distL="114300" distR="114300" simplePos="0" relativeHeight="251663360" behindDoc="0" locked="0" layoutInCell="1" allowOverlap="1">
+              <wp:anchor distT="0" distB="0" distL="114300" distR="114300" simplePos="0" relativeHeight="251663360" behindDoc="0" locked="0" layoutInCell="1" allowOverlap="1" wp14:anchorId="46AA3AA8" wp14:editId="0B99223D">
                 <wp:simplePos x="0" y="0"/>
                 <wp:positionH relativeFrom="column">
                   <wp:posOffset>2804160</wp:posOffset>
@@ -1626,13 +2911,7 @@
                                   <w:rPr>
                                     <w:rFonts w:ascii="Cambria Math" w:hAnsi="Cambria Math"/>
                                   </w:rPr>
-                                  <m:t>γ</m:t>
-                                </m:r>
-                                <m:r>
-                                  <w:rPr>
-                                    <w:rFonts w:ascii="Cambria Math" w:hAnsi="Cambria Math"/>
-                                  </w:rPr>
-                                  <m:t>=1/255</m:t>
+                                  <m:t>γ=1/255</m:t>
                                 </m:r>
                               </m:oMath>
                             </m:oMathPara>
@@ -1664,13 +2943,7 @@
                             <w:rPr>
                               <w:rFonts w:ascii="Cambria Math" w:hAnsi="Cambria Math"/>
                             </w:rPr>
-                            <m:t>γ</m:t>
-                          </m:r>
-                          <m:r>
-                            <w:rPr>
-                              <w:rFonts w:ascii="Cambria Math" w:hAnsi="Cambria Math"/>
-                            </w:rPr>
-                            <m:t>=1/255</m:t>
+                            <m:t>γ=1/255</m:t>
                           </m:r>
                         </m:oMath>
                       </m:oMathPara>
@@ -1691,7 +2964,7 @@
         <mc:AlternateContent>
           <mc:Choice Requires="wps">
             <w:drawing>
-              <wp:anchor distT="0" distB="0" distL="114300" distR="114300" simplePos="0" relativeHeight="251662336" behindDoc="0" locked="0" layoutInCell="1" allowOverlap="1">
+              <wp:anchor distT="0" distB="0" distL="114300" distR="114300" simplePos="0" relativeHeight="251662336" behindDoc="0" locked="0" layoutInCell="1" allowOverlap="1" wp14:anchorId="0CC34485" wp14:editId="3A286B4C">
                 <wp:simplePos x="0" y="0"/>
                 <wp:positionH relativeFrom="column">
                   <wp:posOffset>3080385</wp:posOffset>
@@ -1745,13 +3018,7 @@
                                   <w:rPr>
                                     <w:rFonts w:ascii="Cambria Math" w:hAnsi="Cambria Math"/>
                                   </w:rPr>
-                                  <m:t>γ=1/14</m:t>
-                                </m:r>
-                                <m:r>
-                                  <w:rPr>
-                                    <w:rFonts w:ascii="Cambria Math" w:hAnsi="Cambria Math"/>
-                                  </w:rPr>
-                                  <m:t>5</m:t>
+                                  <m:t>γ=1/145</m:t>
                                 </m:r>
                               </m:oMath>
                             </m:oMathPara>
@@ -1779,7 +3046,7 @@
           </mc:Choice>
           <mc:Fallback>
             <w:pict>
-              <v:shape id="Text Box 12" o:spid="_x0000_s1030" type="#_x0000_t202" style="position:absolute;left:0;text-align:left;margin-left:242.55pt;margin-top:115.15pt;width:70.5pt;height:20.25pt;z-index:251662336;visibility:visible;mso-wrap-style:square;mso-width-percent:0;mso-height-percent:0;mso-wrap-distance-left:9pt;mso-wrap-distance-top:0;mso-wrap-distance-right:9pt;mso-wrap-distance-bottom:0;mso-position-horizontal:absolute;mso-position-horizontal-relative:text;mso-position-vertical:absolute;mso-position-vertical-relative:text;mso-width-percent:0;mso-height-percent:0;mso-width-relative:margin;mso-height-relative:margin;v-text-anchor:top" o:gfxdata="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" filled="f" stroked="f" strokeweight=".5pt">
+              <v:shape id="Text Box 12" o:spid="_x0000_s1030" type="#_x0000_t202" style="position:absolute;left:0;text-align:left;margin-left:242.55pt;margin-top:115.15pt;width:70.5pt;height:20.25pt;z-index:251662336;visibility:visible;mso-wrap-style:square;mso-width-percent:0;mso-height-percent:0;mso-wrap-distance-left:9pt;mso-wrap-distance-top:0;mso-wrap-distance-right:9pt;mso-wrap-distance-bottom:0;mso-position-horizontal:absolute;mso-position-horizontal-relative:text;mso-position-vertical:absolute;mso-position-vertical-relative:text;mso-width-percent:0;mso-height-percent:0;mso-width-relative:margin;mso-height-relative:margin;v-text-anchor:top" o:gfxdata="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" filled="f" stroked="f" strokeweight=".5pt">
                 <v:textbox>
                   <w:txbxContent>
                     <w:p>
@@ -1789,13 +3056,7 @@
                             <w:rPr>
                               <w:rFonts w:ascii="Cambria Math" w:hAnsi="Cambria Math"/>
                             </w:rPr>
-                            <m:t>γ=1/14</m:t>
-                          </m:r>
-                          <m:r>
-                            <w:rPr>
-                              <w:rFonts w:ascii="Cambria Math" w:hAnsi="Cambria Math"/>
-                            </w:rPr>
-                            <m:t>5</m:t>
+                            <m:t>γ=1/145</m:t>
                           </m:r>
                         </m:oMath>
                       </m:oMathPara>
@@ -1816,7 +3077,7 @@
         <mc:AlternateContent>
           <mc:Choice Requires="wps">
             <w:drawing>
-              <wp:anchor distT="0" distB="0" distL="114300" distR="114300" simplePos="0" relativeHeight="251661312" behindDoc="0" locked="0" layoutInCell="1" allowOverlap="1">
+              <wp:anchor distT="0" distB="0" distL="114300" distR="114300" simplePos="0" relativeHeight="251661312" behindDoc="0" locked="0" layoutInCell="1" allowOverlap="1" wp14:anchorId="3BA9194D" wp14:editId="613C7EE1">
                 <wp:simplePos x="0" y="0"/>
                 <wp:positionH relativeFrom="column">
                   <wp:posOffset>4509135</wp:posOffset>
@@ -1870,7 +3131,7 @@
                                   <w:rPr>
                                     <w:rFonts w:ascii="Cambria Math" w:hAnsi="Cambria Math"/>
                                   </w:rPr>
-                                  <m:t>γ=1/140</m:t>
+                                  <m:t>γ=1/120</m:t>
                                 </m:r>
                               </m:oMath>
                             </m:oMathPara>
@@ -1897,7 +3158,7 @@
           </mc:Choice>
           <mc:Fallback>
             <w:pict>
-              <v:shape id="Text Box 11" o:spid="_x0000_s1031" type="#_x0000_t202" style="position:absolute;left:0;text-align:left;margin-left:355.05pt;margin-top:70.15pt;width:81pt;height:27pt;z-index:251661312;visibility:visible;mso-wrap-style:square;mso-width-percent:0;mso-height-percent:0;mso-wrap-distance-left:9pt;mso-wrap-distance-top:0;mso-wrap-distance-right:9pt;mso-wrap-distance-bottom:0;mso-position-horizontal:absolute;mso-position-horizontal-relative:text;mso-position-vertical:absolute;mso-position-vertical-relative:text;mso-width-percent:0;mso-height-percent:0;mso-width-relative:margin;mso-height-relative:margin;v-text-anchor:top" o:gfxdata="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" filled="f" stroked="f" strokeweight=".5pt">
+              <v:shape id="Text Box 11" o:spid="_x0000_s1031" type="#_x0000_t202" style="position:absolute;left:0;text-align:left;margin-left:355.05pt;margin-top:70.15pt;width:81pt;height:27pt;z-index:251661312;visibility:visible;mso-wrap-style:square;mso-width-percent:0;mso-height-percent:0;mso-wrap-distance-left:9pt;mso-wrap-distance-top:0;mso-wrap-distance-right:9pt;mso-wrap-distance-bottom:0;mso-position-horizontal:absolute;mso-position-horizontal-relative:text;mso-position-vertical:absolute;mso-position-vertical-relative:text;mso-width-percent:0;mso-height-percent:0;mso-width-relative:margin;mso-height-relative:margin;v-text-anchor:top" o:gfxdata="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" filled="f" stroked="f" strokeweight=".5pt">
                 <v:textbox>
                   <w:txbxContent>
                     <w:p>
@@ -1907,7 +3168,7 @@
                             <w:rPr>
                               <w:rFonts w:ascii="Cambria Math" w:hAnsi="Cambria Math"/>
                             </w:rPr>
-                            <m:t>γ=1/140</m:t>
+                            <m:t>γ=1/120</m:t>
                           </m:r>
                         </m:oMath>
                       </m:oMathPara>
@@ -1925,7 +3186,7 @@
           <w:lang w:eastAsia="fi-FI"/>
         </w:rPr>
         <w:drawing>
-          <wp:inline distT="0" distB="0" distL="0" distR="0" wp14:anchorId="00993B41" wp14:editId="20743532">
+          <wp:inline distT="0" distB="0" distL="0" distR="0" wp14:anchorId="68DC6AC2" wp14:editId="6AF87954">
             <wp:extent cx="6467475" cy="3594424"/>
             <wp:effectExtent l="0" t="0" r="0" b="6350"/>
             <wp:docPr id="10" name="Picture 10"/>
@@ -1940,7 +3201,7 @@
                     <pic:cNvPicPr/>
                   </pic:nvPicPr>
                   <pic:blipFill rotWithShape="1">
-                    <a:blip r:embed="rId13"/>
+                    <a:blip r:embed="rId14"/>
                     <a:srcRect l="10907" t="9418" r="8072" b="10526"/>
                     <a:stretch/>
                   </pic:blipFill>
@@ -1970,6 +3231,7 @@
     </w:p>
     <w:p>
       <w:pPr>
+        <w:pStyle w:val="Caption"/>
         <w:jc w:val="both"/>
         <w:rPr>
           <w:lang w:val="en-US"/>
@@ -1979,8 +3241,191 @@
         <w:rPr>
           <w:lang w:val="en-US"/>
         </w:rPr>
-        <w:t xml:space="preserve">The nucleation rates had to be defined separately for each experiment to successfully model the particle formation. The number concentration of simulation could be fitted to measured data by defining 3 – 6 constant nucleation rates depending on experiment. </w:t>
-      </w:r>
+        <w:t xml:space="preserve">Figure </w:t>
+      </w:r>
+      <w:r>
+        <w:fldChar w:fldCharType="begin"/>
+      </w:r>
+      <w:r>
+        <w:rPr>
+          <w:lang w:val="en-US"/>
+        </w:rPr>
+        <w:instrText xml:space="preserve"> SEQ Figure \* ARABIC </w:instrText>
+      </w:r>
+      <w:r>
+        <w:fldChar w:fldCharType="separate"/>
+      </w:r>
+      <w:r>
+        <w:rPr>
+          <w:noProof/>
+          <w:lang w:val="en-US"/>
+        </w:rPr>
+        <w:t>9</w:t>
+      </w:r>
+      <w:r>
+        <w:rPr>
+          <w:noProof/>
+        </w:rPr>
+        <w:fldChar w:fldCharType="end"/>
+      </w:r>
+    </w:p>
+    <w:p>
+      <w:pPr>
+        <w:jc w:val="both"/>
+        <w:rPr>
+          <w:lang w:val="en-US"/>
+        </w:rPr>
+      </w:pPr>
+      <w:r>
+        <w:rPr>
+          <w:lang w:val="en-US"/>
+        </w:rPr>
+        <w:t xml:space="preserve">In addition to stoichiometric parameters and wall loss coefficient, also the nucleation rates could be adjusted. </w:t>
+      </w:r>
+      <w:r>
+        <w:rPr>
+          <w:lang w:val="en-US"/>
+        </w:rPr>
+        <w:t xml:space="preserve">The rates had to be defined separately for each experiment to successfully model the particle formation. The number concentration of simulation could be fitted to measured data by defining 3 – 6 constant nucleation rates depending on experiment. </w:t>
+      </w:r>
+      <w:r>
+        <w:rPr>
+          <w:lang w:val="en-US"/>
+        </w:rPr>
+        <w:t>Typical values for the nucleation rates were 1.0 – 7.0 1/cm^3s.</w:t>
+      </w:r>
+    </w:p>
+    <w:p>
+      <w:pPr>
+        <w:jc w:val="both"/>
+        <w:rPr>
+          <w:lang w:val="en-US"/>
+        </w:rPr>
+      </w:pPr>
+      <w:r>
+        <w:rPr>
+          <w:lang w:val="en-US"/>
+        </w:rPr>
+        <w:t xml:space="preserve">Using </w:t>
+      </w:r>
+      <w:r>
+        <w:rPr>
+          <w:lang w:val="en-US"/>
+        </w:rPr>
+        <w:t>parameters described above, the number concentration</w:t>
+      </w:r>
+      <w:r>
+        <w:rPr>
+          <w:lang w:val="en-US"/>
+        </w:rPr>
+        <w:t>s</w:t>
+      </w:r>
+      <w:r>
+        <w:rPr>
+          <w:lang w:val="en-US"/>
+        </w:rPr>
+        <w:t>, total volume of particles and volume-particle number –ratio</w:t>
+      </w:r>
+      <w:r>
+        <w:rPr>
+          <w:lang w:val="en-US"/>
+        </w:rPr>
+        <w:t>s</w:t>
+      </w:r>
+      <w:r>
+        <w:rPr>
+          <w:lang w:val="en-US"/>
+        </w:rPr>
+        <w:t xml:space="preserve"> obtained by simulation</w:t>
+      </w:r>
+      <w:r>
+        <w:rPr>
+          <w:lang w:val="en-US"/>
+        </w:rPr>
+        <w:t>s</w:t>
+      </w:r>
+      <w:r>
+        <w:rPr>
+          <w:lang w:val="en-US"/>
+        </w:rPr>
+        <w:t xml:space="preserve"> were almost similar to the experimental results, as in figures </w:t>
+      </w:r>
+      <w:r>
+        <w:rPr>
+          <w:lang w:val="en-US"/>
+        </w:rPr>
+        <w:t>3, 4 and 7</w:t>
+      </w:r>
+      <w:r>
+        <w:rPr>
+          <w:lang w:val="en-US"/>
+        </w:rPr>
+        <w:t>.</w:t>
+      </w:r>
+    </w:p>
+    <w:p>
+      <w:pPr>
+        <w:jc w:val="both"/>
+        <w:rPr>
+          <w:lang w:val="en-US"/>
+        </w:rPr>
+      </w:pPr>
+    </w:p>
+    <w:p>
+      <w:pPr>
+        <w:jc w:val="both"/>
+        <w:rPr>
+          <w:lang w:val="en-US"/>
+        </w:rPr>
+      </w:pPr>
+    </w:p>
+    <w:p>
+      <w:pPr>
+        <w:jc w:val="both"/>
+        <w:rPr>
+          <w:lang w:val="en-US"/>
+        </w:rPr>
+      </w:pPr>
+    </w:p>
+    <w:p>
+      <w:pPr>
+        <w:jc w:val="both"/>
+        <w:rPr>
+          <w:lang w:val="en-US"/>
+        </w:rPr>
+      </w:pPr>
+    </w:p>
+    <w:p>
+      <w:pPr>
+        <w:jc w:val="both"/>
+        <w:rPr>
+          <w:lang w:val="en-US"/>
+        </w:rPr>
+      </w:pPr>
+    </w:p>
+    <w:p>
+      <w:pPr>
+        <w:jc w:val="both"/>
+        <w:rPr>
+          <w:lang w:val="en-US"/>
+        </w:rPr>
+      </w:pPr>
+    </w:p>
+    <w:p>
+      <w:pPr>
+        <w:jc w:val="both"/>
+        <w:rPr>
+          <w:lang w:val="en-US"/>
+        </w:rPr>
+      </w:pPr>
+    </w:p>
+    <w:p>
+      <w:pPr>
+        <w:jc w:val="both"/>
+        <w:rPr>
+          <w:lang w:val="en-US"/>
+        </w:rPr>
+      </w:pPr>
     </w:p>
     <w:p>
       <w:pPr>
@@ -3052,6 +4497,24 @@
       <w:color w:val="808080"/>
     </w:rPr>
   </w:style>
+  <w:style w:type="paragraph" w:styleId="Caption">
+    <w:name w:val="caption"/>
+    <w:basedOn w:val="Normal"/>
+    <w:next w:val="Normal"/>
+    <w:uiPriority w:val="35"/>
+    <w:unhideWhenUsed/>
+    <w:rsid w:val="00A027B2"/>
+    <w:pPr>
+      <w:spacing w:line="240" w:lineRule="auto"/>
+    </w:pPr>
+    <w:rPr>
+      <w:b/>
+      <w:bCs/>
+      <w:color w:val="4F81BD" w:themeColor="accent1"/>
+      <w:sz w:val="18"/>
+      <w:szCs w:val="18"/>
+    </w:rPr>
+  </w:style>
 </w:styles>
 </file>
 
@@ -3886,6 +5349,24 @@
     <w:rsid w:val="007E5020"/>
     <w:rPr>
       <w:color w:val="808080"/>
+    </w:rPr>
+  </w:style>
+  <w:style w:type="paragraph" w:styleId="Caption">
+    <w:name w:val="caption"/>
+    <w:basedOn w:val="Normal"/>
+    <w:next w:val="Normal"/>
+    <w:uiPriority w:val="35"/>
+    <w:unhideWhenUsed/>
+    <w:rsid w:val="00A027B2"/>
+    <w:pPr>
+      <w:spacing w:line="240" w:lineRule="auto"/>
+    </w:pPr>
+    <w:rPr>
+      <w:b/>
+      <w:bCs/>
+      <w:color w:val="4F81BD" w:themeColor="accent1"/>
+      <w:sz w:val="18"/>
+      <w:szCs w:val="18"/>
     </w:rPr>
   </w:style>
 </w:styles>

</xml_diff>